<commit_message>
feat: ignore spaces when extracting emphasized texts from a paragraph
</commit_message>
<xml_diff>
--- a/example-docs/fake-doc-emphasized-text.docx
+++ b/example-docs/fake-doc-emphasized-text.docx
@@ -41,11 +41,14 @@
           </w:tcPr>
           <w:p>
             <w:r>
+              <w:t xml:space="preserve">A </w:t>
+            </w:r>
+            <w:r>
               <w:rPr>
                 <w:b/>
                 <w:bCs/>
               </w:rPr>
-              <w:t>Lorem</w:t>
+              <w:t>Bold</w:t>
             </w:r>
             <w:r>
               <w:t xml:space="preserve"> </w:t>
@@ -55,14 +58,7 @@
                 <w:i/>
                 <w:iCs/>
               </w:rPr>
-              <w:t>ipsum</w:t>
-            </w:r>
-            <w:r>
-              <w:rPr>
-                <w:i/>
-                <w:iCs/>
-              </w:rPr>
-              <w:t xml:space="preserve"> </w:t>
+              <w:t xml:space="preserve">italic </w:t>
             </w:r>
             <w:r>
               <w:rPr>
@@ -71,6 +67,9 @@
                 <w:i/>
                 <w:iCs/>
               </w:rPr>
+              <w:t xml:space="preserve">bold-italic </w:t>
+            </w:r>
+            <w:r>
               <w:t>example</w:t>
             </w:r>
           </w:p>
@@ -105,28 +104,32 @@
     </w:p>
     <w:p>
       <w:r>
+        <w:t>I am</w:t>
+      </w:r>
+      <w:r>
+        <w:t xml:space="preserve"> a</w:t>
+      </w:r>
+      <w:r>
         <w:rPr>
           <w:b/>
           <w:bCs/>
         </w:rPr>
-        <w:t>Dolor</w:t>
-      </w:r>
-      <w:r>
-        <w:t xml:space="preserve"> </w:t>
-      </w:r>
-      <w:proofErr w:type="gramStart"/>
+        <w:t xml:space="preserve"> bold </w:t>
+      </w:r>
       <w:r>
         <w:rPr>
           <w:i/>
           <w:iCs/>
         </w:rPr>
-        <w:t>sit</w:t>
-      </w:r>
-      <w:proofErr w:type="gramEnd"/>
-      <w:r>
+        <w:t>italic</w:t>
+      </w:r>
+      <w:r>
+        <w:rPr>
+          <w:i/>
+          <w:iCs/>
+        </w:rPr>
         <w:t xml:space="preserve"> </w:t>
       </w:r>
-      <w:proofErr w:type="spellStart"/>
       <w:r>
         <w:rPr>
           <w:b/>
@@ -134,9 +137,11 @@
           <w:i/>
           <w:iCs/>
         </w:rPr>
-        <w:t>amet</w:t>
-      </w:r>
-      <w:proofErr w:type="spellEnd"/>
+        <w:t xml:space="preserve">bold-italic </w:t>
+      </w:r>
+      <w:r>
+        <w:t>text</w:t>
+      </w:r>
       <w:r>
         <w:t>.</w:t>
       </w:r>
@@ -144,7 +149,16 @@
     <w:p/>
     <w:p>
       <w:r>
-        <w:t>This is a normal paragraph.</w:t>
+        <w:t>I am</w:t>
+      </w:r>
+      <w:r>
+        <w:t xml:space="preserve"> a normal</w:t>
+      </w:r>
+      <w:r>
+        <w:t xml:space="preserve"> text</w:t>
+      </w:r>
+      <w:r>
+        <w:t>.</w:t>
       </w:r>
     </w:p>
     <w:sectPr>

</xml_diff>

<commit_message>
feat: add functionality to track emphasized text (`bold/italic` formatting) from table
</commit_message>
<xml_diff>
--- a/example-docs/fake-doc-emphasized-text.docx
+++ b/example-docs/fake-doc-emphasized-text.docx
@@ -48,10 +48,7 @@
                 <w:b/>
                 <w:bCs/>
               </w:rPr>
-              <w:t>Bold</w:t>
-            </w:r>
-            <w:r>
-              <w:t xml:space="preserve"> </w:t>
+              <w:t xml:space="preserve">bold </w:t>
             </w:r>
             <w:r>
               <w:rPr>

</xml_diff>